<commit_message>
Added initial design document, TODOs are in red.
</commit_message>
<xml_diff>
--- a/Lab03.docx
+++ b/Lab03.docx
@@ -1616,16 +1616,7 @@
         </w:rPr>
       </w:pPr>
       <w:r>
-        <w:t>Valvano Section 3.</w:t>
-      </w:r>
-      <w:r>
-        <w:t>3</w:t>
-      </w:r>
-      <w:r>
-        <w:t xml:space="preserve"> on </w:t>
-      </w:r>
-      <w:r>
-        <w:t>software style</w:t>
+        <w:t>Valvano Section 3.3 on software style</w:t>
       </w:r>
     </w:p>
     <w:p>
@@ -2025,7 +2016,13 @@
           </w:tcPr>
           <w:p>
             <w:r>
-              <w:t>8Ω or 32Ω speaker</w:t>
+              <w:rPr>
+                <w:highlight w:val="yellow"/>
+              </w:rPr>
+              <w:t>8Ω</w:t>
+            </w:r>
+            <w:r>
+              <w:t xml:space="preserve"> or 32Ω speaker</w:t>
             </w:r>
           </w:p>
         </w:tc>
@@ -2210,6 +2207,9 @@
           </w:p>
           <w:p>
             <w:r>
+              <w:rPr>
+                <w:highlight w:val="yellow"/>
+              </w:rPr>
               <w:t>or IRLD024 MOSFET</w:t>
             </w:r>
           </w:p>
@@ -2237,7 +2237,21 @@
                   <w:color w:val="1155CC"/>
                   <w:u w:val="single"/>
                 </w:rPr>
-                <w:t>IRLD024 datasheet</w:t>
+                <w:t>IRLD024</w:t>
+              </w:r>
+              <w:r>
+                <w:rPr>
+                  <w:color w:val="1155CC"/>
+                  <w:u w:val="single"/>
+                </w:rPr>
+                <w:t xml:space="preserve"> </w:t>
+              </w:r>
+              <w:r>
+                <w:rPr>
+                  <w:color w:val="1155CC"/>
+                  <w:u w:val="single"/>
+                </w:rPr>
+                <w:t>datasheet</w:t>
               </w:r>
             </w:hyperlink>
           </w:p>
@@ -2306,7 +2320,21 @@
                   <w:color w:val="1155CC"/>
                   <w:u w:val="single"/>
                 </w:rPr>
-                <w:t>1N914 datasheet</w:t>
+                <w:t>1N91</w:t>
+              </w:r>
+              <w:r>
+                <w:rPr>
+                  <w:color w:val="1155CC"/>
+                  <w:u w:val="single"/>
+                </w:rPr>
+                <w:t>4</w:t>
+              </w:r>
+              <w:r>
+                <w:rPr>
+                  <w:color w:val="1155CC"/>
+                  <w:u w:val="single"/>
+                </w:rPr>
+                <w:t xml:space="preserve"> datasheet</w:t>
               </w:r>
             </w:hyperlink>
           </w:p>
@@ -2381,10 +2409,7 @@
         <w:t xml:space="preserve">. For Labs 3, 4 and 5 you will be given a requirements document. Your TA is your client or customer. A grade of B can be achieved by satisfying these minimum specifications. To achieve higher grades, you are expected to expand sections 2.1 and 2.5 </w:t>
       </w:r>
       <w:r>
-        <w:t xml:space="preserve">of the </w:t>
-      </w:r>
-      <w:r>
-        <w:t xml:space="preserve">requirements </w:t>
+        <w:t xml:space="preserve">of the requirements </w:t>
       </w:r>
       <w:proofErr w:type="gramStart"/>
       <w:r>
@@ -2487,45 +2512,48 @@
         <w:spacing w:after="0"/>
         <w:rPr>
           <w:color w:val="000000"/>
+          <w:highlight w:val="green"/>
         </w:rPr>
       </w:pPr>
       <w:r>
         <w:rPr>
           <w:color w:val="000000" w:themeColor="text1"/>
+          <w:highlight w:val="green"/>
         </w:rPr>
         <w:t>Edit the requirements document</w:t>
       </w:r>
       <w:r>
-        <w:t xml:space="preserve"> </w:t>
-      </w:r>
-      <w:r>
-        <w:t>in</w:t>
-      </w:r>
-      <w:r>
-        <w:t xml:space="preserve"> the</w:t>
+        <w:rPr>
+          <w:highlight w:val="green"/>
+        </w:rPr>
+        <w:t xml:space="preserve"> in the</w:t>
       </w:r>
       <w:r>
         <w:rPr>
           <w:b/>
           <w:bCs/>
+          <w:highlight w:val="green"/>
         </w:rPr>
         <w:t xml:space="preserve"> Lab03Report.docx</w:t>
       </w:r>
       <w:r>
         <w:rPr>
           <w:color w:val="000000" w:themeColor="text1"/>
+          <w:highlight w:val="green"/>
         </w:rPr>
         <w:t xml:space="preserve"> to reflect your design. The requirements document is </w:t>
       </w:r>
       <w:r>
         <w:rPr>
           <w:color w:val="000000" w:themeColor="text1"/>
+          <w:highlight w:val="green"/>
         </w:rPr>
         <w:t>fluid,</w:t>
       </w:r>
       <w:r>
         <w:rPr>
           <w:color w:val="000000" w:themeColor="text1"/>
+          <w:highlight w:val="green"/>
         </w:rPr>
         <w:t xml:space="preserve"> and we expect it to change as you develop your solution and discover what works and what doesn’t. You are allowed to modify the requirements document.</w:t>
       </w:r>
@@ -2546,26 +2574,45 @@
         <w:spacing w:after="0"/>
         <w:rPr>
           <w:color w:val="000000"/>
-        </w:rPr>
-      </w:pPr>
-      <w:r>
+          <w:highlight w:val="yellow"/>
+        </w:rPr>
+      </w:pPr>
+      <w:r>
+        <w:rPr>
+          <w:highlight w:val="yellow"/>
+        </w:rPr>
         <w:t xml:space="preserve">Draw a detailed circuit diagram showing all external hardware connections. We expect you to use </w:t>
       </w:r>
       <w:proofErr w:type="spellStart"/>
       <w:r>
+        <w:rPr>
+          <w:highlight w:val="yellow"/>
+        </w:rPr>
         <w:t>KiCad</w:t>
       </w:r>
       <w:proofErr w:type="spellEnd"/>
       <w:r>
+        <w:rPr>
+          <w:highlight w:val="yellow"/>
+        </w:rPr>
         <w:t xml:space="preserve"> (because this is the program with which we will be designing PCBs in </w:t>
       </w:r>
       <w:r>
+        <w:rPr>
+          <w:highlight w:val="yellow"/>
+        </w:rPr>
         <w:t>subsequent labs</w:t>
       </w:r>
       <w:r>
+        <w:rPr>
+          <w:highlight w:val="yellow"/>
+        </w:rPr>
         <w:t>). Label all hardware chips, pin numbers, and resistor values. You do have to show connections to the LaunchPad, but not circuits within the LaunchPad itself. You must have in your possession all external hardware parts, but you do not have to construct the circuit. To limit the surge current into the MOSFET, we recommend a 10k resistor</w:t>
       </w:r>
       <w:r>
+        <w:rPr>
+          <w:highlight w:val="yellow"/>
+        </w:rPr>
         <w:t xml:space="preserve"> between the port pin and the MOSFET gate.</w:t>
       </w:r>
     </w:p>
@@ -2585,21 +2632,37 @@
         <w:spacing w:after="0"/>
         <w:rPr>
           <w:color w:val="000000"/>
-        </w:rPr>
-      </w:pPr>
-      <w:r>
+          <w:highlight w:val="yellow"/>
+        </w:rPr>
+      </w:pPr>
+      <w:r>
+        <w:rPr>
+          <w:highlight w:val="yellow"/>
+        </w:rPr>
         <w:t>For each module you must have a separate header and code file. As stated earlier we expect at least four modules. As part of the preparation, you need to have the software designed, written</w:t>
       </w:r>
       <w:r>
+        <w:rPr>
+          <w:highlight w:val="yellow"/>
+        </w:rPr>
         <w:t>,</w:t>
       </w:r>
       <w:r>
+        <w:rPr>
+          <w:highlight w:val="yellow"/>
+        </w:rPr>
         <w:t xml:space="preserve"> and compiled. For the preparation, you do not need to have run or debugged any code. For the modules you have written include a main program that can be used to test it. The SysTick or timer module used to maintain time must be written at a low level, like the book, without calling Tiva</w:t>
       </w:r>
       <w:r>
+        <w:rPr>
+          <w:highlight w:val="yellow"/>
+        </w:rPr>
         <w:t>w</w:t>
       </w:r>
       <w:r>
+        <w:rPr>
+          <w:highlight w:val="yellow"/>
+        </w:rPr>
         <w:t>are driver code.</w:t>
       </w:r>
     </w:p>
@@ -2619,18 +2682,31 @@
         <w:spacing w:after="0"/>
         <w:rPr>
           <w:color w:val="000000"/>
-        </w:rPr>
-      </w:pPr>
-      <w:r>
+          <w:highlight w:val="yellow"/>
+        </w:rPr>
+      </w:pPr>
+      <w:r>
+        <w:rPr>
+          <w:highlight w:val="yellow"/>
+        </w:rPr>
         <w:t xml:space="preserve">Write </w:t>
       </w:r>
       <w:r>
+        <w:rPr>
+          <w:highlight w:val="yellow"/>
+        </w:rPr>
         <w:t>software</w:t>
       </w:r>
       <w:r>
+        <w:rPr>
+          <w:highlight w:val="yellow"/>
+        </w:rPr>
         <w:t xml:space="preserve"> that implements the digital alarm clock. Figure 3.1 shows the data flow graph</w:t>
       </w:r>
       <w:r>
+        <w:rPr>
+          <w:highlight w:val="yellow"/>
+        </w:rPr>
         <w:t>.</w:t>
       </w:r>
     </w:p>
@@ -3186,19 +3262,7 @@
         <w:rPr>
           <w:iCs/>
         </w:rPr>
-        <w:t xml:space="preserve"> show scope traces at the drain pin of the MOSFET, which is connected to one side of the speaker. T</w:t>
-      </w:r>
-      <w:r>
-        <w:rPr>
-          <w:iCs/>
-        </w:rPr>
-        <w:t>he other speaker pin is +3.3V</w:t>
-      </w:r>
-      <w:r>
-        <w:rPr>
-          <w:iCs/>
-        </w:rPr>
-        <w:t xml:space="preserve">. </w:t>
+        <w:t xml:space="preserve"> show scope traces at the drain pin of the MOSFET, which is connected to one side of the speaker. The other speaker pin is +3.3V. </w:t>
       </w:r>
       <w:r>
         <w:rPr>

</xml_diff>

<commit_message>
HW done for current specs, completed some of prep deliverables
</commit_message>
<xml_diff>
--- a/Lab03.docx
+++ b/Lab03.docx
@@ -2237,21 +2237,7 @@
                   <w:color w:val="1155CC"/>
                   <w:u w:val="single"/>
                 </w:rPr>
-                <w:t>IRLD024</w:t>
-              </w:r>
-              <w:r>
-                <w:rPr>
-                  <w:color w:val="1155CC"/>
-                  <w:u w:val="single"/>
-                </w:rPr>
-                <w:t xml:space="preserve"> </w:t>
-              </w:r>
-              <w:r>
-                <w:rPr>
-                  <w:color w:val="1155CC"/>
-                  <w:u w:val="single"/>
-                </w:rPr>
-                <w:t>datasheet</w:t>
+                <w:t>IRLD024 datasheet</w:t>
               </w:r>
             </w:hyperlink>
           </w:p>
@@ -2320,21 +2306,7 @@
                   <w:color w:val="1155CC"/>
                   <w:u w:val="single"/>
                 </w:rPr>
-                <w:t>1N91</w:t>
-              </w:r>
-              <w:r>
-                <w:rPr>
-                  <w:color w:val="1155CC"/>
-                  <w:u w:val="single"/>
-                </w:rPr>
-                <w:t>4</w:t>
-              </w:r>
-              <w:r>
-                <w:rPr>
-                  <w:color w:val="1155CC"/>
-                  <w:u w:val="single"/>
-                </w:rPr>
-                <w:t xml:space="preserve"> datasheet</w:t>
+                <w:t>1N914 datasheet</w:t>
               </w:r>
             </w:hyperlink>
           </w:p>
@@ -2579,41 +2551,47 @@
       </w:pPr>
       <w:r>
         <w:rPr>
+          <w:highlight w:val="green"/>
+        </w:rPr>
+        <w:t xml:space="preserve">Draw a detailed circuit diagram showing all external hardware connections. We expect you to use </w:t>
+      </w:r>
+      <w:proofErr w:type="spellStart"/>
+      <w:r>
+        <w:rPr>
+          <w:highlight w:val="green"/>
+        </w:rPr>
+        <w:t>KiCad</w:t>
+      </w:r>
+      <w:proofErr w:type="spellEnd"/>
+      <w:r>
+        <w:rPr>
+          <w:highlight w:val="green"/>
+        </w:rPr>
+        <w:t xml:space="preserve"> (because this is the program with which we will be designing PCBs in </w:t>
+      </w:r>
+      <w:r>
+        <w:rPr>
+          <w:highlight w:val="green"/>
+        </w:rPr>
+        <w:t>subsequent labs</w:t>
+      </w:r>
+      <w:r>
+        <w:rPr>
+          <w:highlight w:val="green"/>
+        </w:rPr>
+        <w:t>). Label all hardware chips, pin numbers, and resistor values. You do have to show connections to the LaunchPad, but not circuits within the LaunchPad itself. You must have in your possession all external hardware parts, but you do not have to construct the circuit. To limit the surge current into the MOSFET, we recommend a 10k resistor</w:t>
+      </w:r>
+      <w:r>
+        <w:rPr>
+          <w:highlight w:val="green"/>
+        </w:rPr>
+        <w:t xml:space="preserve"> between the port pin and the MOSFET gate</w:t>
+      </w:r>
+      <w:r>
+        <w:rPr>
           <w:highlight w:val="yellow"/>
         </w:rPr>
-        <w:t xml:space="preserve">Draw a detailed circuit diagram showing all external hardware connections. We expect you to use </w:t>
-      </w:r>
-      <w:proofErr w:type="spellStart"/>
-      <w:r>
-        <w:rPr>
-          <w:highlight w:val="yellow"/>
-        </w:rPr>
-        <w:t>KiCad</w:t>
-      </w:r>
-      <w:proofErr w:type="spellEnd"/>
-      <w:r>
-        <w:rPr>
-          <w:highlight w:val="yellow"/>
-        </w:rPr>
-        <w:t xml:space="preserve"> (because this is the program with which we will be designing PCBs in </w:t>
-      </w:r>
-      <w:r>
-        <w:rPr>
-          <w:highlight w:val="yellow"/>
-        </w:rPr>
-        <w:t>subsequent labs</w:t>
-      </w:r>
-      <w:r>
-        <w:rPr>
-          <w:highlight w:val="yellow"/>
-        </w:rPr>
-        <w:t>). Label all hardware chips, pin numbers, and resistor values. You do have to show connections to the LaunchPad, but not circuits within the LaunchPad itself. You must have in your possession all external hardware parts, but you do not have to construct the circuit. To limit the surge current into the MOSFET, we recommend a 10k resistor</w:t>
-      </w:r>
-      <w:r>
-        <w:rPr>
-          <w:highlight w:val="yellow"/>
-        </w:rPr>
-        <w:t xml:space="preserve"> between the port pin and the MOSFET gate.</w:t>
+        <w:t>.</w:t>
       </w:r>
     </w:p>
     <w:p>
@@ -2930,32 +2908,52 @@
         <w:spacing w:after="0"/>
         <w:rPr>
           <w:color w:val="000000"/>
-        </w:rPr>
-      </w:pPr>
-      <w:r>
+          <w:highlight w:val="green"/>
+        </w:rPr>
+      </w:pPr>
+      <w:r>
+        <w:rPr>
+          <w:highlight w:val="green"/>
+        </w:rPr>
         <w:t>Choose a frequency for the alarm sound, f.</w:t>
       </w:r>
       <w:r>
+        <w:rPr>
+          <w:highlight w:val="green"/>
+        </w:rPr>
         <w:t xml:space="preserve"> We recommend choosing a frequency around 1</w:t>
       </w:r>
       <w:r>
+        <w:rPr>
+          <w:highlight w:val="green"/>
+        </w:rPr>
         <w:t>k</w:t>
       </w:r>
       <w:r>
+        <w:rPr>
+          <w:highlight w:val="green"/>
+        </w:rPr>
         <w:t>Hz.</w:t>
       </w:r>
       <w:r>
+        <w:rPr>
+          <w:highlight w:val="green"/>
+        </w:rPr>
         <w:t xml:space="preserve"> Let R (e.g., 32Ω) be the resistance of your speaker. Let C (e.g., 1µF) be the capacitance of your ceramic capacitor. Calculate, the time constant of an RC circuit is </w:t>
       </w:r>
       <m:oMath>
         <m:r>
           <w:rPr>
             <w:rFonts w:ascii="Cambria Math" w:hAnsi="Cambria Math"/>
+            <w:highlight w:val="green"/>
           </w:rPr>
           <m:t>τ=R*C</m:t>
         </m:r>
       </m:oMath>
       <w:r>
+        <w:rPr>
+          <w:highlight w:val="green"/>
+        </w:rPr>
         <w:t xml:space="preserve">, in seconds. Calculate the corresponding cutoff frequency is </w:t>
       </w:r>
       <m:oMath>
@@ -2964,6 +2962,7 @@
             <m:ctrlPr>
               <w:rPr>
                 <w:rFonts w:ascii="Cambria Math" w:hAnsi="Cambria Math"/>
+                <w:highlight w:val="green"/>
               </w:rPr>
             </m:ctrlPr>
           </m:sSubPr>
@@ -2971,6 +2970,7 @@
             <m:r>
               <w:rPr>
                 <w:rFonts w:ascii="Cambria Math" w:hAnsi="Cambria Math"/>
+                <w:highlight w:val="green"/>
               </w:rPr>
               <m:t>f</m:t>
             </m:r>
@@ -2979,6 +2979,7 @@
             <m:r>
               <w:rPr>
                 <w:rFonts w:ascii="Cambria Math" w:hAnsi="Cambria Math"/>
+                <w:highlight w:val="green"/>
               </w:rPr>
               <m:t>c</m:t>
             </m:r>
@@ -2987,20 +2988,28 @@
         <m:r>
           <w:rPr>
             <w:rFonts w:ascii="Cambria Math" w:hAnsi="Cambria Math"/>
+            <w:highlight w:val="green"/>
           </w:rPr>
           <m:t>=1/(2πRC)</m:t>
         </m:r>
       </m:oMath>
       <w:r>
+        <w:rPr>
+          <w:highlight w:val="green"/>
+        </w:rPr>
         <w:t xml:space="preserve">. </w:t>
       </w:r>
       <w:r>
+        <w:rPr>
+          <w:highlight w:val="green"/>
+        </w:rPr>
         <w:t xml:space="preserve">The system should have a cutoff frequency </w:t>
       </w:r>
       <m:oMath>
         <m:r>
           <w:rPr>
             <w:rFonts w:ascii="Cambria Math" w:hAnsi="Cambria Math"/>
+            <w:highlight w:val="green"/>
           </w:rPr>
           <m:t>2≤</m:t>
         </m:r>
@@ -3009,6 +3018,7 @@
             <m:ctrlPr>
               <w:rPr>
                 <w:rFonts w:ascii="Cambria Math" w:hAnsi="Cambria Math"/>
+                <w:highlight w:val="green"/>
               </w:rPr>
             </m:ctrlPr>
           </m:sSubPr>
@@ -3016,6 +3026,7 @@
             <m:r>
               <w:rPr>
                 <w:rFonts w:ascii="Cambria Math" w:hAnsi="Cambria Math"/>
+                <w:highlight w:val="green"/>
               </w:rPr>
               <m:t>f</m:t>
             </m:r>
@@ -3024,6 +3035,7 @@
             <m:r>
               <w:rPr>
                 <w:rFonts w:ascii="Cambria Math" w:hAnsi="Cambria Math"/>
+                <w:highlight w:val="green"/>
               </w:rPr>
               <m:t>c</m:t>
             </m:r>
@@ -3032,19 +3044,203 @@
         <m:r>
           <w:rPr>
             <w:rFonts w:ascii="Cambria Math" w:hAnsi="Cambria Math"/>
+            <w:highlight w:val="green"/>
           </w:rPr>
           <m:t xml:space="preserve"> / f≤10</m:t>
         </m:r>
       </m:oMath>
       <w:r>
+        <w:rPr>
+          <w:highlight w:val="green"/>
+        </w:rPr>
         <w:t xml:space="preserve">, so it passes the alarm sound, but rejects some of the harmonics of the </w:t>
       </w:r>
       <w:r>
+        <w:rPr>
+          <w:highlight w:val="green"/>
+        </w:rPr>
         <w:t>square wave</w:t>
       </w:r>
       <w:r>
-        <w:t xml:space="preserve">. </w:t>
-      </w:r>
+        <w:rPr>
+          <w:highlight w:val="green"/>
+        </w:rPr>
+        <w:t>.</w:t>
+      </w:r>
+    </w:p>
+    <w:p>
+      <w:pPr>
+        <w:pBdr>
+          <w:top w:val="nil"/>
+          <w:left w:val="nil"/>
+          <w:bottom w:val="nil"/>
+          <w:right w:val="nil"/>
+          <w:between w:val="nil"/>
+        </w:pBdr>
+        <w:spacing w:after="0"/>
+      </w:pPr>
+    </w:p>
+    <w:p>
+      <w:pPr>
+        <w:pBdr>
+          <w:top w:val="nil"/>
+          <w:left w:val="nil"/>
+          <w:bottom w:val="nil"/>
+          <w:right w:val="nil"/>
+          <w:between w:val="nil"/>
+        </w:pBdr>
+        <w:spacing w:after="0"/>
+        <w:ind w:left="720"/>
+      </w:pPr>
+      <w:r>
+        <w:t>C = 10</w:t>
+      </w:r>
+      <w:r>
+        <w:t>µF</w:t>
+      </w:r>
+    </w:p>
+    <w:p>
+      <w:pPr>
+        <w:pBdr>
+          <w:top w:val="nil"/>
+          <w:left w:val="nil"/>
+          <w:bottom w:val="nil"/>
+          <w:right w:val="nil"/>
+          <w:between w:val="nil"/>
+        </w:pBdr>
+        <w:spacing w:after="0"/>
+        <w:ind w:left="720"/>
+      </w:pPr>
+      <w:r>
+        <w:t>R = 8</w:t>
+      </w:r>
+      <w:r>
+        <w:t>Ω</w:t>
+      </w:r>
+    </w:p>
+    <w:p>
+      <w:pPr>
+        <w:pBdr>
+          <w:top w:val="nil"/>
+          <w:left w:val="nil"/>
+          <w:bottom w:val="nil"/>
+          <w:right w:val="nil"/>
+          <w:between w:val="nil"/>
+        </w:pBdr>
+        <w:spacing w:after="0"/>
+        <w:ind w:left="720"/>
+      </w:pPr>
+      <m:oMathPara>
+        <m:oMathParaPr>
+          <m:jc m:val="left"/>
+        </m:oMathParaPr>
+        <m:oMath>
+          <m:sSub>
+            <m:sSubPr>
+              <m:ctrlPr>
+                <w:rPr>
+                  <w:rFonts w:ascii="Cambria Math" w:hAnsi="Cambria Math"/>
+                </w:rPr>
+              </m:ctrlPr>
+            </m:sSubPr>
+            <m:e>
+              <m:r>
+                <w:rPr>
+                  <w:rFonts w:ascii="Cambria Math" w:hAnsi="Cambria Math"/>
+                </w:rPr>
+                <m:t>f</m:t>
+              </m:r>
+            </m:e>
+            <m:sub>
+              <m:r>
+                <w:rPr>
+                  <w:rFonts w:ascii="Cambria Math" w:hAnsi="Cambria Math"/>
+                </w:rPr>
+                <m:t>c</m:t>
+              </m:r>
+            </m:sub>
+          </m:sSub>
+          <m:r>
+            <w:rPr>
+              <w:rFonts w:ascii="Cambria Math" w:hAnsi="Cambria Math"/>
+            </w:rPr>
+            <m:t>=</m:t>
+          </m:r>
+          <m:f>
+            <m:fPr>
+              <m:ctrlPr>
+                <w:rPr>
+                  <w:rFonts w:ascii="Cambria Math" w:hAnsi="Cambria Math"/>
+                  <w:i/>
+                </w:rPr>
+              </m:ctrlPr>
+            </m:fPr>
+            <m:num>
+              <m:r>
+                <w:rPr>
+                  <w:rFonts w:ascii="Cambria Math" w:hAnsi="Cambria Math"/>
+                </w:rPr>
+                <m:t>1</m:t>
+              </m:r>
+            </m:num>
+            <m:den>
+              <m:r>
+                <w:rPr>
+                  <w:rFonts w:ascii="Cambria Math" w:hAnsi="Cambria Math"/>
+                </w:rPr>
+                <m:t>2πRC</m:t>
+              </m:r>
+            </m:den>
+          </m:f>
+          <m:r>
+            <w:rPr>
+              <w:rFonts w:ascii="Cambria Math" w:hAnsi="Cambria Math"/>
+            </w:rPr>
+            <m:t>=</m:t>
+          </m:r>
+          <m:r>
+            <w:rPr>
+              <w:rFonts w:ascii="Cambria Math" w:hAnsi="Cambria Math"/>
+            </w:rPr>
+            <m:t>19894.36789</m:t>
+          </m:r>
+          <m:r>
+            <w:rPr>
+              <w:rFonts w:ascii="Cambria Math" w:hAnsi="Cambria Math"/>
+            </w:rPr>
+            <m:t xml:space="preserve"> hz</m:t>
+          </m:r>
+        </m:oMath>
+      </m:oMathPara>
+    </w:p>
+    <w:p>
+      <w:pPr>
+        <w:pBdr>
+          <w:top w:val="nil"/>
+          <w:left w:val="nil"/>
+          <w:bottom w:val="nil"/>
+          <w:right w:val="nil"/>
+          <w:between w:val="nil"/>
+        </w:pBdr>
+        <w:spacing w:after="0"/>
+        <w:ind w:left="720"/>
+      </w:pPr>
+    </w:p>
+    <w:p>
+      <w:pPr>
+        <w:pBdr>
+          <w:top w:val="nil"/>
+          <w:left w:val="nil"/>
+          <w:bottom w:val="nil"/>
+          <w:right w:val="nil"/>
+          <w:between w:val="nil"/>
+        </w:pBdr>
+        <w:spacing w:after="0"/>
+        <w:ind w:left="720"/>
+        <w:rPr>
+          <w:color w:val="000000"/>
+        </w:rPr>
+      </w:pPr>
     </w:p>
     <w:p>
       <w:pPr>
@@ -3213,7 +3409,11 @@
         <w:t>inductance,</w:t>
       </w:r>
       <w:r>
-        <w:t xml:space="preserve"> we MUST remove the large voltage spikes caused by back EMF. </w:t>
+        <w:t xml:space="preserve"> we MUST remove the large </w:t>
+      </w:r>
+      <w:r>
+        <w:lastRenderedPageBreak/>
+        <w:t xml:space="preserve">voltage spikes caused by back EMF. </w:t>
       </w:r>
       <w:r>
         <w:rPr>
@@ -3282,7 +3482,6 @@
         <w:rPr>
           <w:noProof/>
         </w:rPr>
-        <w:lastRenderedPageBreak/>
         <w:drawing>
           <wp:inline distT="114300" distB="114300" distL="114300" distR="114300" wp14:anchorId="1EBE3444" wp14:editId="07777777">
             <wp:extent cx="5943600" cy="1790700"/>

</xml_diff>

<commit_message>
Edited doc, created speaker interrupt
</commit_message>
<xml_diff>
--- a/Lab03.docx
+++ b/Lab03.docx
@@ -3093,10 +3093,7 @@
         <w:ind w:left="720"/>
       </w:pPr>
       <w:r>
-        <w:t>C = 10</w:t>
-      </w:r>
-      <w:r>
-        <w:t>µF</w:t>
+        <w:t>C = 10µF</w:t>
       </w:r>
     </w:p>
     <w:p>
@@ -3112,10 +3109,7 @@
         <w:ind w:left="720"/>
       </w:pPr>
       <w:r>
-        <w:t>R = 8</w:t>
-      </w:r>
-      <w:r>
-        <w:t>Ω</w:t>
+        <w:t>R = 8Ω</w:t>
       </w:r>
     </w:p>
     <w:p>
@@ -3196,19 +3190,13 @@
             <w:rPr>
               <w:rFonts w:ascii="Cambria Math" w:hAnsi="Cambria Math"/>
             </w:rPr>
-            <m:t>=</m:t>
+            <m:t xml:space="preserve">=19894.36789 </m:t>
           </m:r>
           <m:r>
             <w:rPr>
               <w:rFonts w:ascii="Cambria Math" w:hAnsi="Cambria Math"/>
             </w:rPr>
-            <m:t>19894.36789</m:t>
-          </m:r>
-          <m:r>
-            <w:rPr>
-              <w:rFonts w:ascii="Cambria Math" w:hAnsi="Cambria Math"/>
-            </w:rPr>
-            <m:t xml:space="preserve"> hz</m:t>
+            <m:t>hz</m:t>
           </m:r>
         </m:oMath>
       </m:oMathPara>
@@ -3268,25 +3256,27 @@
         <w:spacing w:after="0"/>
         <w:rPr>
           <w:color w:val="000000"/>
-        </w:rPr>
-      </w:pPr>
-      <w:r>
-        <w:t xml:space="preserve">Build and test any external hardware needed. Debug each module separately. Debug the overall alarm clock. Measure how long it takes to update the graphical time on the LCD. Identify all shared I/O ports and global variables. I.e., document in your software all the permanently allocated variables that have read or </w:t>
+          <w:highlight w:val="yellow"/>
+        </w:rPr>
+      </w:pPr>
+      <w:r>
+        <w:rPr>
+          <w:highlight w:val="yellow"/>
+        </w:rPr>
+        <w:t xml:space="preserve">Build and test any external hardware needed. Debug each module separately. Debug the overall alarm clock. Measure how long it takes to update the graphical time on the LCD. Identify all shared I/O ports and global variables. I.e., document in your software all the permanently allocated variables that have read or write access by more than one thread. Next, consider what would happen if the </w:t>
       </w:r>
       <w:proofErr w:type="gramStart"/>
       <w:r>
-        <w:t>write</w:t>
+        <w:rPr>
+          <w:highlight w:val="yellow"/>
+        </w:rPr>
+        <w:t>interrupt</w:t>
       </w:r>
       <w:proofErr w:type="gramEnd"/>
       <w:r>
-        <w:t xml:space="preserve"> access by more than one thread. Next, consider what would happen if the </w:t>
-      </w:r>
-      <w:proofErr w:type="gramStart"/>
-      <w:r>
-        <w:t>interrupt</w:t>
-      </w:r>
-      <w:proofErr w:type="gramEnd"/>
-      <w:r>
+        <w:rPr>
+          <w:highlight w:val="yellow"/>
+        </w:rPr>
         <w:t xml:space="preserve"> occurred between any two instructions of the main program. Remember high priority interrupts can suspend lower priority ISRs. Look for critical sections, and if you find any remove them. Document in your software that each shared object is not critical. During checkout, the TA may ask you to prove that your system has no critical sections.) </w:t>
       </w:r>
     </w:p>

</xml_diff>

<commit_message>
Minor changes to doc
</commit_message>
<xml_diff>
--- a/Lab03.docx
+++ b/Lab03.docx
@@ -2546,13 +2546,13 @@
         <w:spacing w:after="0"/>
         <w:rPr>
           <w:color w:val="000000"/>
-          <w:highlight w:val="yellow"/>
-        </w:rPr>
-      </w:pPr>
-      <w:r>
-        <w:rPr>
           <w:highlight w:val="green"/>
         </w:rPr>
+      </w:pPr>
+      <w:r>
+        <w:rPr>
+          <w:highlight w:val="green"/>
+        </w:rPr>
         <w:t xml:space="preserve">Draw a detailed circuit diagram showing all external hardware connections. We expect you to use </w:t>
       </w:r>
       <w:proofErr w:type="spellStart"/>
@@ -2585,13 +2585,7 @@
         <w:rPr>
           <w:highlight w:val="green"/>
         </w:rPr>
-        <w:t xml:space="preserve"> between the port pin and the MOSFET gate</w:t>
-      </w:r>
-      <w:r>
-        <w:rPr>
-          <w:highlight w:val="yellow"/>
-        </w:rPr>
-        <w:t>.</w:t>
+        <w:t xml:space="preserve"> between the port pin and the MOSFET gate.</w:t>
       </w:r>
     </w:p>
     <w:p>
@@ -4138,15 +4132,7 @@
         <w:t>Ω resistor</w:t>
       </w:r>
       <w:r>
-        <w:t xml:space="preserve"> between digital output pin and gate reduces current surges but does not affect loudness. Loudness is determined by the voltage drop across the speaker. Connect the source to ground, and </w:t>
-      </w:r>
-      <w:proofErr w:type="gramStart"/>
-      <w:r>
-        <w:t>the drain</w:t>
-      </w:r>
-      <w:proofErr w:type="gramEnd"/>
-      <w:r>
-        <w:t xml:space="preserve"> to one side of the speaker. Connect the other side to +3.3V. The maximum </w:t>
+        <w:t xml:space="preserve"> between digital output pin and gate reduces current surges but does not affect loudness. Loudness is determined by the voltage drop across the speaker. Connect the source to ground, and the drain to one side of the speaker. Connect the other side to +3.3V. The maximum </w:t>
       </w:r>
       <m:oMath>
         <m:sSub>

</xml_diff>